<commit_message>
Add testing for Bonus
</commit_message>
<xml_diff>
--- a/docs/Bonus.docx
+++ b/docs/Bonus.docx
@@ -2,6 +2,30 @@
 <file path=word/document.xml><?xml version="1.0" encoding="utf-8"?>
 <w:document xmlns:wpc="http://schemas.microsoft.com/office/word/2010/wordprocessingCanvas" xmlns:cx="http://schemas.microsoft.com/office/drawing/2014/chartex" xmlns:cx1="http://schemas.microsoft.com/office/drawing/2015/9/8/chartex" xmlns:cx2="http://schemas.microsoft.com/office/drawing/2015/10/21/chartex" xmlns:cx3="http://schemas.microsoft.com/office/drawing/2016/5/9/chartex" xmlns:cx4="http://schemas.microsoft.com/office/drawing/2016/5/10/chartex" xmlns:cx5="http://schemas.microsoft.com/office/drawing/2016/5/11/chartex" xmlns:cx6="http://schemas.microsoft.com/office/drawing/2016/5/12/chartex" xmlns:cx7="http://schemas.microsoft.com/office/drawing/2016/5/13/chartex" xmlns:cx8="http://schemas.microsoft.com/office/drawing/2016/5/14/chartex" xmlns:mc="http://schemas.openxmlformats.org/markup-compatibility/2006" xmlns:aink="http://schemas.microsoft.com/office/drawing/2016/ink" xmlns:am3d="http://schemas.microsoft.com/office/drawing/2017/model3d" xmlns:o="urn:schemas-microsoft-com:office:office" xmlns:r="http://schemas.openxmlformats.org/officeDocument/2006/relationships" xmlns:m="http://schemas.openxmlformats.org/officeDocument/2006/math" xmlns:v="urn:schemas-microsoft-com:vml" xmlns:wp14="http://schemas.microsoft.com/office/word/2010/wordprocessingDrawing" xmlns:wp="http://schemas.openxmlformats.org/drawingml/2006/wordprocessingDrawing" xmlns:w10="urn:schemas-microsoft-com:office:word" xmlns:w="http://schemas.openxmlformats.org/wordprocessingml/2006/main" xmlns:w14="http://schemas.microsoft.com/office/word/2010/wordml" xmlns:w15="http://schemas.microsoft.com/office/word/2012/wordml" xmlns:w16cex="http://schemas.microsoft.com/office/word/2018/wordml/cex" xmlns:w16cid="http://schemas.microsoft.com/office/word/2016/wordml/cid" xmlns:w16="http://schemas.microsoft.com/office/word/2018/wordml" xmlns:w16se="http://schemas.microsoft.com/office/word/2015/wordml/symex" xmlns:wpg="http://schemas.microsoft.com/office/word/2010/wordprocessingGroup" xmlns:wpi="http://schemas.microsoft.com/office/word/2010/wordprocessingInk" xmlns:wne="http://schemas.microsoft.com/office/word/2006/wordml" xmlns:wps="http://schemas.microsoft.com/office/word/2010/wordprocessingShape" mc:Ignorable="w14 w15 w16se w16cid w16 w16cex wp14">
   <w:body>
+    <w:p>
+      <w:pPr>
+        <w:rPr>
+          <w:b/>
+          <w:bCs/>
+        </w:rPr>
+      </w:pPr>
+    </w:p>
+    <w:p>
+      <w:pPr>
+        <w:rPr>
+          <w:b/>
+          <w:bCs/>
+        </w:rPr>
+      </w:pPr>
+    </w:p>
+    <w:p>
+      <w:pPr>
+        <w:rPr>
+          <w:b/>
+          <w:bCs/>
+        </w:rPr>
+      </w:pPr>
+    </w:p>
     <w:p>
       <w:pPr>
         <w:rPr>
@@ -113,6 +137,173 @@
       <w:pPr>
         <w:jc w:val="center"/>
       </w:pPr>
+    </w:p>
+    <w:p>
+      <w:pPr>
+        <w:jc w:val="center"/>
+      </w:pPr>
+    </w:p>
+    <w:p>
+      <w:pPr>
+        <w:jc w:val="center"/>
+      </w:pPr>
+    </w:p>
+    <w:p>
+      <w:pPr>
+        <w:jc w:val="center"/>
+      </w:pPr>
+    </w:p>
+    <w:p>
+      <w:pPr>
+        <w:jc w:val="center"/>
+      </w:pPr>
+    </w:p>
+    <w:p>
+      <w:pPr>
+        <w:jc w:val="center"/>
+      </w:pPr>
+    </w:p>
+    <w:p>
+      <w:pPr>
+        <w:jc w:val="center"/>
+      </w:pPr>
+    </w:p>
+    <w:p>
+      <w:pPr>
+        <w:jc w:val="center"/>
+      </w:pPr>
+    </w:p>
+    <w:p>
+      <w:pPr>
+        <w:jc w:val="center"/>
+      </w:pPr>
+    </w:p>
+    <w:p>
+      <w:pPr>
+        <w:jc w:val="center"/>
+      </w:pPr>
+    </w:p>
+    <w:p>
+      <w:pPr>
+        <w:jc w:val="center"/>
+      </w:pPr>
+    </w:p>
+    <w:p>
+      <w:pPr>
+        <w:jc w:val="center"/>
+      </w:pPr>
+    </w:p>
+    <w:p>
+      <w:pPr>
+        <w:jc w:val="center"/>
+      </w:pPr>
+    </w:p>
+    <w:p>
+      <w:pPr>
+        <w:jc w:val="center"/>
+      </w:pPr>
+    </w:p>
+    <w:p>
+      <w:pPr>
+        <w:jc w:val="center"/>
+      </w:pPr>
+    </w:p>
+    <w:p>
+      <w:pPr>
+        <w:jc w:val="center"/>
+      </w:pPr>
+    </w:p>
+    <w:p>
+      <w:pPr>
+        <w:jc w:val="center"/>
+      </w:pPr>
+    </w:p>
+    <w:p>
+      <w:pPr>
+        <w:jc w:val="center"/>
+      </w:pPr>
+    </w:p>
+    <w:p>
+      <w:pPr>
+        <w:jc w:val="center"/>
+      </w:pPr>
+    </w:p>
+    <w:p>
+      <w:pPr>
+        <w:jc w:val="center"/>
+      </w:pPr>
+    </w:p>
+    <w:p>
+      <w:pPr>
+        <w:jc w:val="center"/>
+      </w:pPr>
+      <w:proofErr w:type="spellStart"/>
+      <w:r>
+        <w:t>Muntakim</w:t>
+      </w:r>
+      <w:proofErr w:type="spellEnd"/>
+      <w:r>
+        <w:t xml:space="preserve"> Ali – 400210016</w:t>
+      </w:r>
+    </w:p>
+    <w:p>
+      <w:pPr>
+        <w:jc w:val="center"/>
+      </w:pPr>
+      <w:r>
+        <w:t>Theodor Aoki – 400202020</w:t>
+      </w:r>
+    </w:p>
+    <w:p>
+      <w:pPr>
+        <w:jc w:val="center"/>
+      </w:pPr>
+      <w:r>
+        <w:t xml:space="preserve">Sameer </w:t>
+      </w:r>
+      <w:proofErr w:type="spellStart"/>
+      <w:r>
+        <w:t>Marok</w:t>
+      </w:r>
+      <w:proofErr w:type="spellEnd"/>
+      <w:r>
+        <w:t xml:space="preserve"> –</w:t>
+      </w:r>
+      <w:r>
+        <w:t>400201508</w:t>
+      </w:r>
+      <w:r>
+        <w:t xml:space="preserve"> </w:t>
+      </w:r>
+    </w:p>
+    <w:p>
+      <w:pPr>
+        <w:jc w:val="center"/>
+      </w:pPr>
+      <w:r>
+        <w:t>Boris Samardzic –400204693</w:t>
+      </w:r>
+    </w:p>
+    <w:p>
+      <w:pPr>
+        <w:jc w:val="center"/>
+      </w:pPr>
+      <w:proofErr w:type="spellStart"/>
+      <w:r>
+        <w:t>Gurkaran</w:t>
+      </w:r>
+      <w:proofErr w:type="spellEnd"/>
+      <w:r>
+        <w:t xml:space="preserve"> </w:t>
+      </w:r>
+      <w:proofErr w:type="spellStart"/>
+      <w:r>
+        <w:t>Sondhi</w:t>
+      </w:r>
+      <w:proofErr w:type="spellEnd"/>
+      <w:r>
+        <w:t xml:space="preserve"> –400193807</w:t>
+      </w:r>
       <w:r>
         <w:rPr>
           <w:b/>
@@ -191,7 +382,7 @@
             </w:rPr>
             <w:fldChar w:fldCharType="separate"/>
           </w:r>
-          <w:hyperlink w:anchor="_Toc54381646" w:history="1">
+          <w:hyperlink w:anchor="_Toc55125342" w:history="1">
             <w:r>
               <w:rPr>
                 <w:rStyle w:val="Hyperlink"/>
@@ -236,7 +427,7 @@
                 <w:noProof/>
                 <w:webHidden/>
               </w:rPr>
-              <w:instrText xml:space="preserve"> PAGEREF _Toc54381646 \h </w:instrText>
+              <w:instrText xml:space="preserve"> PAGEREF _Toc55125342 \h </w:instrText>
             </w:r>
             <w:r>
               <w:rPr>
@@ -256,7 +447,7 @@
                 <w:noProof/>
                 <w:webHidden/>
               </w:rPr>
-              <w:t>1</w:t>
+              <w:t>2</w:t>
             </w:r>
             <w:r>
               <w:rPr>
@@ -283,7 +474,7 @@
               <w:noProof/>
             </w:rPr>
           </w:pPr>
-          <w:hyperlink w:anchor="_Toc54381647" w:history="1">
+          <w:hyperlink w:anchor="_Toc55125343" w:history="1">
             <w:r>
               <w:rPr>
                 <w:rStyle w:val="Hyperlink"/>
@@ -307,7 +498,7 @@
                 <w:rStyle w:val="Hyperlink"/>
                 <w:noProof/>
               </w:rPr>
-              <w:t>Variables</w:t>
+              <w:t>Bonus</w:t>
             </w:r>
             <w:r>
               <w:rPr>
@@ -328,7 +519,7 @@
                 <w:noProof/>
                 <w:webHidden/>
               </w:rPr>
-              <w:instrText xml:space="preserve"> PAGEREF _Toc54381647 \h </w:instrText>
+              <w:instrText xml:space="preserve"> PAGEREF _Toc55125343 \h </w:instrText>
             </w:r>
             <w:r>
               <w:rPr>
@@ -348,7 +539,7 @@
                 <w:noProof/>
                 <w:webHidden/>
               </w:rPr>
-              <w:t>1</w:t>
+              <w:t>2</w:t>
             </w:r>
             <w:r>
               <w:rPr>
@@ -375,7 +566,7 @@
               <w:szCs w:val="24"/>
             </w:rPr>
           </w:pPr>
-          <w:hyperlink w:anchor="_Toc54381648" w:history="1">
+          <w:hyperlink w:anchor="_Toc55125344" w:history="1">
             <w:r>
               <w:rPr>
                 <w:rStyle w:val="Hyperlink"/>
@@ -399,7 +590,7 @@
                 <w:rStyle w:val="Hyperlink"/>
                 <w:noProof/>
               </w:rPr>
-              <w:t>Measured</w:t>
+              <w:t>Description</w:t>
             </w:r>
             <w:r>
               <w:rPr>
@@ -420,7 +611,7 @@
                 <w:noProof/>
                 <w:webHidden/>
               </w:rPr>
-              <w:instrText xml:space="preserve"> PAGEREF _Toc54381648 \h </w:instrText>
+              <w:instrText xml:space="preserve"> PAGEREF _Toc55125344 \h </w:instrText>
             </w:r>
             <w:r>
               <w:rPr>
@@ -440,7 +631,7 @@
                 <w:noProof/>
                 <w:webHidden/>
               </w:rPr>
-              <w:t>1</w:t>
+              <w:t>2</w:t>
             </w:r>
             <w:r>
               <w:rPr>
@@ -467,7 +658,7 @@
               <w:szCs w:val="24"/>
             </w:rPr>
           </w:pPr>
-          <w:hyperlink w:anchor="_Toc54381649" w:history="1">
+          <w:hyperlink w:anchor="_Toc55125345" w:history="1">
             <w:r>
               <w:rPr>
                 <w:rStyle w:val="Hyperlink"/>
@@ -491,6 +682,182 @@
                 <w:rStyle w:val="Hyperlink"/>
                 <w:noProof/>
               </w:rPr>
+              <w:t>Variables</w:t>
+            </w:r>
+            <w:r>
+              <w:rPr>
+                <w:noProof/>
+                <w:webHidden/>
+              </w:rPr>
+              <w:tab/>
+            </w:r>
+            <w:r>
+              <w:rPr>
+                <w:noProof/>
+                <w:webHidden/>
+              </w:rPr>
+              <w:fldChar w:fldCharType="begin"/>
+            </w:r>
+            <w:r>
+              <w:rPr>
+                <w:noProof/>
+                <w:webHidden/>
+              </w:rPr>
+              <w:instrText xml:space="preserve"> PAGEREF _Toc55125345 \h </w:instrText>
+            </w:r>
+            <w:r>
+              <w:rPr>
+                <w:noProof/>
+                <w:webHidden/>
+              </w:rPr>
+            </w:r>
+            <w:r>
+              <w:rPr>
+                <w:noProof/>
+                <w:webHidden/>
+              </w:rPr>
+              <w:fldChar w:fldCharType="separate"/>
+            </w:r>
+            <w:r>
+              <w:rPr>
+                <w:noProof/>
+                <w:webHidden/>
+              </w:rPr>
+              <w:t>2</w:t>
+            </w:r>
+            <w:r>
+              <w:rPr>
+                <w:noProof/>
+                <w:webHidden/>
+              </w:rPr>
+              <w:fldChar w:fldCharType="end"/>
+            </w:r>
+          </w:hyperlink>
+        </w:p>
+        <w:p>
+          <w:pPr>
+            <w:pStyle w:val="TOC3"/>
+            <w:tabs>
+              <w:tab w:val="left" w:pos="1200"/>
+              <w:tab w:val="right" w:leader="dot" w:pos="9350"/>
+            </w:tabs>
+            <w:rPr>
+              <w:rFonts w:eastAsiaTheme="minorEastAsia" w:cstheme="minorBidi"/>
+              <w:noProof/>
+              <w:sz w:val="24"/>
+              <w:szCs w:val="24"/>
+            </w:rPr>
+          </w:pPr>
+          <w:hyperlink w:anchor="_Toc55125346" w:history="1">
+            <w:r>
+              <w:rPr>
+                <w:rStyle w:val="Hyperlink"/>
+                <w:noProof/>
+              </w:rPr>
+              <w:t>2.2.1</w:t>
+            </w:r>
+            <w:r>
+              <w:rPr>
+                <w:rFonts w:eastAsiaTheme="minorEastAsia" w:cstheme="minorBidi"/>
+                <w:noProof/>
+                <w:sz w:val="24"/>
+                <w:szCs w:val="24"/>
+              </w:rPr>
+              <w:tab/>
+            </w:r>
+            <w:r>
+              <w:rPr>
+                <w:rStyle w:val="Hyperlink"/>
+                <w:noProof/>
+              </w:rPr>
+              <w:t>Measured</w:t>
+            </w:r>
+            <w:r>
+              <w:rPr>
+                <w:noProof/>
+                <w:webHidden/>
+              </w:rPr>
+              <w:tab/>
+            </w:r>
+            <w:r>
+              <w:rPr>
+                <w:noProof/>
+                <w:webHidden/>
+              </w:rPr>
+              <w:fldChar w:fldCharType="begin"/>
+            </w:r>
+            <w:r>
+              <w:rPr>
+                <w:noProof/>
+                <w:webHidden/>
+              </w:rPr>
+              <w:instrText xml:space="preserve"> PAGEREF _Toc55125346 \h </w:instrText>
+            </w:r>
+            <w:r>
+              <w:rPr>
+                <w:noProof/>
+                <w:webHidden/>
+              </w:rPr>
+            </w:r>
+            <w:r>
+              <w:rPr>
+                <w:noProof/>
+                <w:webHidden/>
+              </w:rPr>
+              <w:fldChar w:fldCharType="separate"/>
+            </w:r>
+            <w:r>
+              <w:rPr>
+                <w:noProof/>
+                <w:webHidden/>
+              </w:rPr>
+              <w:t>2</w:t>
+            </w:r>
+            <w:r>
+              <w:rPr>
+                <w:noProof/>
+                <w:webHidden/>
+              </w:rPr>
+              <w:fldChar w:fldCharType="end"/>
+            </w:r>
+          </w:hyperlink>
+        </w:p>
+        <w:p>
+          <w:pPr>
+            <w:pStyle w:val="TOC3"/>
+            <w:tabs>
+              <w:tab w:val="left" w:pos="1200"/>
+              <w:tab w:val="right" w:leader="dot" w:pos="9350"/>
+            </w:tabs>
+            <w:rPr>
+              <w:rFonts w:eastAsiaTheme="minorEastAsia" w:cstheme="minorBidi"/>
+              <w:noProof/>
+              <w:sz w:val="24"/>
+              <w:szCs w:val="24"/>
+            </w:rPr>
+          </w:pPr>
+          <w:hyperlink w:anchor="_Toc55125347" w:history="1">
+            <w:r>
+              <w:rPr>
+                <w:rStyle w:val="Hyperlink"/>
+                <w:noProof/>
+              </w:rPr>
+              <w:t>2.2.2</w:t>
+            </w:r>
+            <w:r>
+              <w:rPr>
+                <w:rFonts w:eastAsiaTheme="minorEastAsia" w:cstheme="minorBidi"/>
+                <w:noProof/>
+                <w:sz w:val="24"/>
+                <w:szCs w:val="24"/>
+              </w:rPr>
+              <w:tab/>
+            </w:r>
+            <w:r>
+              <w:rPr>
+                <w:rStyle w:val="Hyperlink"/>
+                <w:noProof/>
+              </w:rPr>
               <w:t>Constant</w:t>
             </w:r>
             <w:r>
@@ -512,7 +879,7 @@
                 <w:noProof/>
                 <w:webHidden/>
               </w:rPr>
-              <w:instrText xml:space="preserve"> PAGEREF _Toc54381649 \h </w:instrText>
+              <w:instrText xml:space="preserve"> PAGEREF _Toc55125347 \h </w:instrText>
             </w:r>
             <w:r>
               <w:rPr>
@@ -533,6 +900,182 @@
                 <w:webHidden/>
               </w:rPr>
               <w:t>2</w:t>
+            </w:r>
+            <w:r>
+              <w:rPr>
+                <w:noProof/>
+                <w:webHidden/>
+              </w:rPr>
+              <w:fldChar w:fldCharType="end"/>
+            </w:r>
+          </w:hyperlink>
+        </w:p>
+        <w:p>
+          <w:pPr>
+            <w:pStyle w:val="TOC3"/>
+            <w:tabs>
+              <w:tab w:val="left" w:pos="1200"/>
+              <w:tab w:val="right" w:leader="dot" w:pos="9350"/>
+            </w:tabs>
+            <w:rPr>
+              <w:rFonts w:eastAsiaTheme="minorEastAsia" w:cstheme="minorBidi"/>
+              <w:noProof/>
+              <w:sz w:val="24"/>
+              <w:szCs w:val="24"/>
+            </w:rPr>
+          </w:pPr>
+          <w:hyperlink w:anchor="_Toc55125348" w:history="1">
+            <w:r>
+              <w:rPr>
+                <w:rStyle w:val="Hyperlink"/>
+                <w:noProof/>
+              </w:rPr>
+              <w:t>2.2.3</w:t>
+            </w:r>
+            <w:r>
+              <w:rPr>
+                <w:rFonts w:eastAsiaTheme="minorEastAsia" w:cstheme="minorBidi"/>
+                <w:noProof/>
+                <w:sz w:val="24"/>
+                <w:szCs w:val="24"/>
+              </w:rPr>
+              <w:tab/>
+            </w:r>
+            <w:r>
+              <w:rPr>
+                <w:rStyle w:val="Hyperlink"/>
+                <w:noProof/>
+              </w:rPr>
+              <w:t>Controlled</w:t>
+            </w:r>
+            <w:r>
+              <w:rPr>
+                <w:noProof/>
+                <w:webHidden/>
+              </w:rPr>
+              <w:tab/>
+            </w:r>
+            <w:r>
+              <w:rPr>
+                <w:noProof/>
+                <w:webHidden/>
+              </w:rPr>
+              <w:fldChar w:fldCharType="begin"/>
+            </w:r>
+            <w:r>
+              <w:rPr>
+                <w:noProof/>
+                <w:webHidden/>
+              </w:rPr>
+              <w:instrText xml:space="preserve"> PAGEREF _Toc55125348 \h </w:instrText>
+            </w:r>
+            <w:r>
+              <w:rPr>
+                <w:noProof/>
+                <w:webHidden/>
+              </w:rPr>
+            </w:r>
+            <w:r>
+              <w:rPr>
+                <w:noProof/>
+                <w:webHidden/>
+              </w:rPr>
+              <w:fldChar w:fldCharType="separate"/>
+            </w:r>
+            <w:r>
+              <w:rPr>
+                <w:noProof/>
+                <w:webHidden/>
+              </w:rPr>
+              <w:t>2</w:t>
+            </w:r>
+            <w:r>
+              <w:rPr>
+                <w:noProof/>
+                <w:webHidden/>
+              </w:rPr>
+              <w:fldChar w:fldCharType="end"/>
+            </w:r>
+          </w:hyperlink>
+        </w:p>
+        <w:p>
+          <w:pPr>
+            <w:pStyle w:val="TOC3"/>
+            <w:tabs>
+              <w:tab w:val="left" w:pos="1200"/>
+              <w:tab w:val="right" w:leader="dot" w:pos="9350"/>
+            </w:tabs>
+            <w:rPr>
+              <w:rFonts w:eastAsiaTheme="minorEastAsia" w:cstheme="minorBidi"/>
+              <w:noProof/>
+              <w:sz w:val="24"/>
+              <w:szCs w:val="24"/>
+            </w:rPr>
+          </w:pPr>
+          <w:hyperlink w:anchor="_Toc55125349" w:history="1">
+            <w:r>
+              <w:rPr>
+                <w:rStyle w:val="Hyperlink"/>
+                <w:noProof/>
+              </w:rPr>
+              <w:t>2.2.4</w:t>
+            </w:r>
+            <w:r>
+              <w:rPr>
+                <w:rFonts w:eastAsiaTheme="minorEastAsia" w:cstheme="minorBidi"/>
+                <w:noProof/>
+                <w:sz w:val="24"/>
+                <w:szCs w:val="24"/>
+              </w:rPr>
+              <w:tab/>
+            </w:r>
+            <w:r>
+              <w:rPr>
+                <w:rStyle w:val="Hyperlink"/>
+                <w:noProof/>
+              </w:rPr>
+              <w:t>Internal</w:t>
+            </w:r>
+            <w:r>
+              <w:rPr>
+                <w:noProof/>
+                <w:webHidden/>
+              </w:rPr>
+              <w:tab/>
+            </w:r>
+            <w:r>
+              <w:rPr>
+                <w:noProof/>
+                <w:webHidden/>
+              </w:rPr>
+              <w:fldChar w:fldCharType="begin"/>
+            </w:r>
+            <w:r>
+              <w:rPr>
+                <w:noProof/>
+                <w:webHidden/>
+              </w:rPr>
+              <w:instrText xml:space="preserve"> PAGEREF _Toc55125349 \h </w:instrText>
+            </w:r>
+            <w:r>
+              <w:rPr>
+                <w:noProof/>
+                <w:webHidden/>
+              </w:rPr>
+            </w:r>
+            <w:r>
+              <w:rPr>
+                <w:noProof/>
+                <w:webHidden/>
+              </w:rPr>
+              <w:fldChar w:fldCharType="separate"/>
+            </w:r>
+            <w:r>
+              <w:rPr>
+                <w:noProof/>
+                <w:webHidden/>
+              </w:rPr>
+              <w:t>3</w:t>
             </w:r>
             <w:r>
               <w:rPr>
@@ -559,7 +1102,7 @@
               <w:szCs w:val="24"/>
             </w:rPr>
           </w:pPr>
-          <w:hyperlink w:anchor="_Toc54381650" w:history="1">
+          <w:hyperlink w:anchor="_Toc55125350" w:history="1">
             <w:r>
               <w:rPr>
                 <w:rStyle w:val="Hyperlink"/>
@@ -583,7 +1126,7 @@
                 <w:rStyle w:val="Hyperlink"/>
                 <w:noProof/>
               </w:rPr>
-              <w:t>Controlled</w:t>
+              <w:t>Initial values</w:t>
             </w:r>
             <w:r>
               <w:rPr>
@@ -604,7 +1147,7 @@
                 <w:noProof/>
                 <w:webHidden/>
               </w:rPr>
-              <w:instrText xml:space="preserve"> PAGEREF _Toc54381650 \h </w:instrText>
+              <w:instrText xml:space="preserve"> PAGEREF _Toc55125350 \h </w:instrText>
             </w:r>
             <w:r>
               <w:rPr>
@@ -624,7 +1167,7 @@
                 <w:noProof/>
                 <w:webHidden/>
               </w:rPr>
-              <w:t>2</w:t>
+              <w:t>3</w:t>
             </w:r>
             <w:r>
               <w:rPr>
@@ -651,7 +1194,7 @@
               <w:szCs w:val="24"/>
             </w:rPr>
           </w:pPr>
-          <w:hyperlink w:anchor="_Toc54381651" w:history="1">
+          <w:hyperlink w:anchor="_Toc55125351" w:history="1">
             <w:r>
               <w:rPr>
                 <w:rStyle w:val="Hyperlink"/>
@@ -675,7 +1218,7 @@
                 <w:rStyle w:val="Hyperlink"/>
                 <w:noProof/>
               </w:rPr>
-              <w:t>Internal</w:t>
+              <w:t>Requirements</w:t>
             </w:r>
             <w:r>
               <w:rPr>
@@ -696,99 +1239,7 @@
                 <w:noProof/>
                 <w:webHidden/>
               </w:rPr>
-              <w:instrText xml:space="preserve"> PAGEREF _Toc54381651 \h </w:instrText>
-            </w:r>
-            <w:r>
-              <w:rPr>
-                <w:noProof/>
-                <w:webHidden/>
-              </w:rPr>
-            </w:r>
-            <w:r>
-              <w:rPr>
-                <w:noProof/>
-                <w:webHidden/>
-              </w:rPr>
-              <w:fldChar w:fldCharType="separate"/>
-            </w:r>
-            <w:r>
-              <w:rPr>
-                <w:noProof/>
-                <w:webHidden/>
-              </w:rPr>
-              <w:t>3</w:t>
-            </w:r>
-            <w:r>
-              <w:rPr>
-                <w:noProof/>
-                <w:webHidden/>
-              </w:rPr>
-              <w:fldChar w:fldCharType="end"/>
-            </w:r>
-          </w:hyperlink>
-        </w:p>
-        <w:p>
-          <w:pPr>
-            <w:pStyle w:val="TOC1"/>
-            <w:tabs>
-              <w:tab w:val="left" w:pos="480"/>
-              <w:tab w:val="right" w:leader="dot" w:pos="9350"/>
-            </w:tabs>
-            <w:rPr>
-              <w:rFonts w:eastAsiaTheme="minorEastAsia" w:cstheme="minorBidi"/>
-              <w:b w:val="0"/>
-              <w:bCs w:val="0"/>
-              <w:i w:val="0"/>
-              <w:iCs w:val="0"/>
-              <w:noProof/>
-            </w:rPr>
-          </w:pPr>
-          <w:hyperlink w:anchor="_Toc54381652" w:history="1">
-            <w:r>
-              <w:rPr>
-                <w:rStyle w:val="Hyperlink"/>
-                <w:noProof/>
-              </w:rPr>
-              <w:t>3</w:t>
-            </w:r>
-            <w:r>
-              <w:rPr>
-                <w:rFonts w:eastAsiaTheme="minorEastAsia" w:cstheme="minorBidi"/>
-                <w:b w:val="0"/>
-                <w:bCs w:val="0"/>
-                <w:i w:val="0"/>
-                <w:iCs w:val="0"/>
-                <w:noProof/>
-              </w:rPr>
-              <w:tab/>
-            </w:r>
-            <w:r>
-              <w:rPr>
-                <w:rStyle w:val="Hyperlink"/>
-                <w:noProof/>
-              </w:rPr>
-              <w:t>Interfaces</w:t>
-            </w:r>
-            <w:r>
-              <w:rPr>
-                <w:noProof/>
-                <w:webHidden/>
-              </w:rPr>
-              <w:tab/>
-            </w:r>
-            <w:r>
-              <w:rPr>
-                <w:noProof/>
-                <w:webHidden/>
-              </w:rPr>
-              <w:fldChar w:fldCharType="begin"/>
-            </w:r>
-            <w:r>
-              <w:rPr>
-                <w:noProof/>
-                <w:webHidden/>
-              </w:rPr>
-              <w:instrText xml:space="preserve"> PAGEREF _Toc54381652 \h </w:instrText>
+              <w:instrText xml:space="preserve"> PAGEREF _Toc55125351 \h </w:instrText>
             </w:r>
             <w:r>
               <w:rPr>
@@ -835,13 +1286,13 @@
               <w:szCs w:val="24"/>
             </w:rPr>
           </w:pPr>
-          <w:hyperlink w:anchor="_Toc54381653" w:history="1">
+          <w:hyperlink w:anchor="_Toc55125352" w:history="1">
             <w:r>
               <w:rPr>
                 <w:rStyle w:val="Hyperlink"/>
                 <w:noProof/>
               </w:rPr>
-              <w:t>3.1</w:t>
+              <w:t>2.5</w:t>
             </w:r>
             <w:r>
               <w:rPr>
@@ -859,7 +1310,7 @@
                 <w:rStyle w:val="Hyperlink"/>
                 <w:noProof/>
               </w:rPr>
-              <w:t>Pacing</w:t>
+              <w:t>State Transitions</w:t>
             </w:r>
             <w:r>
               <w:rPr>
@@ -880,7 +1331,7 @@
                 <w:noProof/>
                 <w:webHidden/>
               </w:rPr>
-              <w:instrText xml:space="preserve"> PAGEREF _Toc54381653 \h </w:instrText>
+              <w:instrText xml:space="preserve"> PAGEREF _Toc55125352 \h </w:instrText>
             </w:r>
             <w:r>
               <w:rPr>
@@ -901,798 +1352,6 @@
                 <w:webHidden/>
               </w:rPr>
               <w:t>3</w:t>
-            </w:r>
-            <w:r>
-              <w:rPr>
-                <w:noProof/>
-                <w:webHidden/>
-              </w:rPr>
-              <w:fldChar w:fldCharType="end"/>
-            </w:r>
-          </w:hyperlink>
-        </w:p>
-        <w:p>
-          <w:pPr>
-            <w:pStyle w:val="TOC3"/>
-            <w:tabs>
-              <w:tab w:val="left" w:pos="1200"/>
-              <w:tab w:val="right" w:leader="dot" w:pos="9350"/>
-            </w:tabs>
-            <w:rPr>
-              <w:rFonts w:eastAsiaTheme="minorEastAsia" w:cstheme="minorBidi"/>
-              <w:noProof/>
-              <w:sz w:val="24"/>
-              <w:szCs w:val="24"/>
-            </w:rPr>
-          </w:pPr>
-          <w:hyperlink w:anchor="_Toc54381654" w:history="1">
-            <w:r>
-              <w:rPr>
-                <w:rStyle w:val="Hyperlink"/>
-                <w:noProof/>
-              </w:rPr>
-              <w:t>3.1.1</w:t>
-            </w:r>
-            <w:r>
-              <w:rPr>
-                <w:rFonts w:eastAsiaTheme="minorEastAsia" w:cstheme="minorBidi"/>
-                <w:noProof/>
-                <w:sz w:val="24"/>
-                <w:szCs w:val="24"/>
-              </w:rPr>
-              <w:tab/>
-            </w:r>
-            <w:r>
-              <w:rPr>
-                <w:rStyle w:val="Hyperlink"/>
-                <w:noProof/>
-              </w:rPr>
-              <w:t>Description</w:t>
-            </w:r>
-            <w:r>
-              <w:rPr>
-                <w:noProof/>
-                <w:webHidden/>
-              </w:rPr>
-              <w:tab/>
-            </w:r>
-            <w:r>
-              <w:rPr>
-                <w:noProof/>
-                <w:webHidden/>
-              </w:rPr>
-              <w:fldChar w:fldCharType="begin"/>
-            </w:r>
-            <w:r>
-              <w:rPr>
-                <w:noProof/>
-                <w:webHidden/>
-              </w:rPr>
-              <w:instrText xml:space="preserve"> PAGEREF _Toc54381654 \h </w:instrText>
-            </w:r>
-            <w:r>
-              <w:rPr>
-                <w:noProof/>
-                <w:webHidden/>
-              </w:rPr>
-            </w:r>
-            <w:r>
-              <w:rPr>
-                <w:noProof/>
-                <w:webHidden/>
-              </w:rPr>
-              <w:fldChar w:fldCharType="separate"/>
-            </w:r>
-            <w:r>
-              <w:rPr>
-                <w:noProof/>
-                <w:webHidden/>
-              </w:rPr>
-              <w:t>3</w:t>
-            </w:r>
-            <w:r>
-              <w:rPr>
-                <w:noProof/>
-                <w:webHidden/>
-              </w:rPr>
-              <w:fldChar w:fldCharType="end"/>
-            </w:r>
-          </w:hyperlink>
-        </w:p>
-        <w:p>
-          <w:pPr>
-            <w:pStyle w:val="TOC3"/>
-            <w:tabs>
-              <w:tab w:val="left" w:pos="1200"/>
-              <w:tab w:val="right" w:leader="dot" w:pos="9350"/>
-            </w:tabs>
-            <w:rPr>
-              <w:rFonts w:eastAsiaTheme="minorEastAsia" w:cstheme="minorBidi"/>
-              <w:noProof/>
-              <w:sz w:val="24"/>
-              <w:szCs w:val="24"/>
-            </w:rPr>
-          </w:pPr>
-          <w:hyperlink w:anchor="_Toc54381655" w:history="1">
-            <w:r>
-              <w:rPr>
-                <w:rStyle w:val="Hyperlink"/>
-                <w:noProof/>
-              </w:rPr>
-              <w:t>3.1.2</w:t>
-            </w:r>
-            <w:r>
-              <w:rPr>
-                <w:rFonts w:eastAsiaTheme="minorEastAsia" w:cstheme="minorBidi"/>
-                <w:noProof/>
-                <w:sz w:val="24"/>
-                <w:szCs w:val="24"/>
-              </w:rPr>
-              <w:tab/>
-            </w:r>
-            <w:r>
-              <w:rPr>
-                <w:rStyle w:val="Hyperlink"/>
-                <w:noProof/>
-              </w:rPr>
-              <w:t>Variables</w:t>
-            </w:r>
-            <w:r>
-              <w:rPr>
-                <w:noProof/>
-                <w:webHidden/>
-              </w:rPr>
-              <w:tab/>
-            </w:r>
-            <w:r>
-              <w:rPr>
-                <w:noProof/>
-                <w:webHidden/>
-              </w:rPr>
-              <w:fldChar w:fldCharType="begin"/>
-            </w:r>
-            <w:r>
-              <w:rPr>
-                <w:noProof/>
-                <w:webHidden/>
-              </w:rPr>
-              <w:instrText xml:space="preserve"> PAGEREF _Toc54381655 \h </w:instrText>
-            </w:r>
-            <w:r>
-              <w:rPr>
-                <w:noProof/>
-                <w:webHidden/>
-              </w:rPr>
-            </w:r>
-            <w:r>
-              <w:rPr>
-                <w:noProof/>
-                <w:webHidden/>
-              </w:rPr>
-              <w:fldChar w:fldCharType="separate"/>
-            </w:r>
-            <w:r>
-              <w:rPr>
-                <w:noProof/>
-                <w:webHidden/>
-              </w:rPr>
-              <w:t>3</w:t>
-            </w:r>
-            <w:r>
-              <w:rPr>
-                <w:noProof/>
-                <w:webHidden/>
-              </w:rPr>
-              <w:fldChar w:fldCharType="end"/>
-            </w:r>
-          </w:hyperlink>
-        </w:p>
-        <w:p>
-          <w:pPr>
-            <w:pStyle w:val="TOC3"/>
-            <w:tabs>
-              <w:tab w:val="left" w:pos="1200"/>
-              <w:tab w:val="right" w:leader="dot" w:pos="9350"/>
-            </w:tabs>
-            <w:rPr>
-              <w:rFonts w:eastAsiaTheme="minorEastAsia" w:cstheme="minorBidi"/>
-              <w:noProof/>
-              <w:sz w:val="24"/>
-              <w:szCs w:val="24"/>
-            </w:rPr>
-          </w:pPr>
-          <w:hyperlink w:anchor="_Toc54381656" w:history="1">
-            <w:r>
-              <w:rPr>
-                <w:rStyle w:val="Hyperlink"/>
-                <w:noProof/>
-              </w:rPr>
-              <w:t>3.1.3</w:t>
-            </w:r>
-            <w:r>
-              <w:rPr>
-                <w:rFonts w:eastAsiaTheme="minorEastAsia" w:cstheme="minorBidi"/>
-                <w:noProof/>
-                <w:sz w:val="24"/>
-                <w:szCs w:val="24"/>
-              </w:rPr>
-              <w:tab/>
-            </w:r>
-            <w:r>
-              <w:rPr>
-                <w:rStyle w:val="Hyperlink"/>
-                <w:noProof/>
-              </w:rPr>
-              <w:t>Initial values</w:t>
-            </w:r>
-            <w:r>
-              <w:rPr>
-                <w:noProof/>
-                <w:webHidden/>
-              </w:rPr>
-              <w:tab/>
-            </w:r>
-            <w:r>
-              <w:rPr>
-                <w:noProof/>
-                <w:webHidden/>
-              </w:rPr>
-              <w:fldChar w:fldCharType="begin"/>
-            </w:r>
-            <w:r>
-              <w:rPr>
-                <w:noProof/>
-                <w:webHidden/>
-              </w:rPr>
-              <w:instrText xml:space="preserve"> PAGEREF _Toc54381656 \h </w:instrText>
-            </w:r>
-            <w:r>
-              <w:rPr>
-                <w:noProof/>
-                <w:webHidden/>
-              </w:rPr>
-            </w:r>
-            <w:r>
-              <w:rPr>
-                <w:noProof/>
-                <w:webHidden/>
-              </w:rPr>
-              <w:fldChar w:fldCharType="separate"/>
-            </w:r>
-            <w:r>
-              <w:rPr>
-                <w:noProof/>
-                <w:webHidden/>
-              </w:rPr>
-              <w:t>4</w:t>
-            </w:r>
-            <w:r>
-              <w:rPr>
-                <w:noProof/>
-                <w:webHidden/>
-              </w:rPr>
-              <w:fldChar w:fldCharType="end"/>
-            </w:r>
-          </w:hyperlink>
-        </w:p>
-        <w:p>
-          <w:pPr>
-            <w:pStyle w:val="TOC3"/>
-            <w:tabs>
-              <w:tab w:val="left" w:pos="1200"/>
-              <w:tab w:val="right" w:leader="dot" w:pos="9350"/>
-            </w:tabs>
-            <w:rPr>
-              <w:rFonts w:eastAsiaTheme="minorEastAsia" w:cstheme="minorBidi"/>
-              <w:noProof/>
-              <w:sz w:val="24"/>
-              <w:szCs w:val="24"/>
-            </w:rPr>
-          </w:pPr>
-          <w:hyperlink w:anchor="_Toc54381657" w:history="1">
-            <w:r>
-              <w:rPr>
-                <w:rStyle w:val="Hyperlink"/>
-                <w:noProof/>
-              </w:rPr>
-              <w:t>3.1.4</w:t>
-            </w:r>
-            <w:r>
-              <w:rPr>
-                <w:rFonts w:eastAsiaTheme="minorEastAsia" w:cstheme="minorBidi"/>
-                <w:noProof/>
-                <w:sz w:val="24"/>
-                <w:szCs w:val="24"/>
-              </w:rPr>
-              <w:tab/>
-            </w:r>
-            <w:r>
-              <w:rPr>
-                <w:rStyle w:val="Hyperlink"/>
-                <w:noProof/>
-              </w:rPr>
-              <w:t>Requirements</w:t>
-            </w:r>
-            <w:r>
-              <w:rPr>
-                <w:noProof/>
-                <w:webHidden/>
-              </w:rPr>
-              <w:tab/>
-            </w:r>
-            <w:r>
-              <w:rPr>
-                <w:noProof/>
-                <w:webHidden/>
-              </w:rPr>
-              <w:fldChar w:fldCharType="begin"/>
-            </w:r>
-            <w:r>
-              <w:rPr>
-                <w:noProof/>
-                <w:webHidden/>
-              </w:rPr>
-              <w:instrText xml:space="preserve"> PAGEREF _Toc54381657 \h </w:instrText>
-            </w:r>
-            <w:r>
-              <w:rPr>
-                <w:noProof/>
-                <w:webHidden/>
-              </w:rPr>
-            </w:r>
-            <w:r>
-              <w:rPr>
-                <w:noProof/>
-                <w:webHidden/>
-              </w:rPr>
-              <w:fldChar w:fldCharType="separate"/>
-            </w:r>
-            <w:r>
-              <w:rPr>
-                <w:noProof/>
-                <w:webHidden/>
-              </w:rPr>
-              <w:t>4</w:t>
-            </w:r>
-            <w:r>
-              <w:rPr>
-                <w:noProof/>
-                <w:webHidden/>
-              </w:rPr>
-              <w:fldChar w:fldCharType="end"/>
-            </w:r>
-          </w:hyperlink>
-        </w:p>
-        <w:p>
-          <w:pPr>
-            <w:pStyle w:val="TOC3"/>
-            <w:tabs>
-              <w:tab w:val="left" w:pos="1200"/>
-              <w:tab w:val="right" w:leader="dot" w:pos="9350"/>
-            </w:tabs>
-            <w:rPr>
-              <w:rFonts w:eastAsiaTheme="minorEastAsia" w:cstheme="minorBidi"/>
-              <w:noProof/>
-              <w:sz w:val="24"/>
-              <w:szCs w:val="24"/>
-            </w:rPr>
-          </w:pPr>
-          <w:hyperlink w:anchor="_Toc54381658" w:history="1">
-            <w:r>
-              <w:rPr>
-                <w:rStyle w:val="Hyperlink"/>
-                <w:noProof/>
-              </w:rPr>
-              <w:t>3.1.5</w:t>
-            </w:r>
-            <w:r>
-              <w:rPr>
-                <w:rFonts w:eastAsiaTheme="minorEastAsia" w:cstheme="minorBidi"/>
-                <w:noProof/>
-                <w:sz w:val="24"/>
-                <w:szCs w:val="24"/>
-              </w:rPr>
-              <w:tab/>
-            </w:r>
-            <w:r>
-              <w:rPr>
-                <w:rStyle w:val="Hyperlink"/>
-                <w:noProof/>
-              </w:rPr>
-              <w:t>State Transitions</w:t>
-            </w:r>
-            <w:r>
-              <w:rPr>
-                <w:noProof/>
-                <w:webHidden/>
-              </w:rPr>
-              <w:tab/>
-            </w:r>
-            <w:r>
-              <w:rPr>
-                <w:noProof/>
-                <w:webHidden/>
-              </w:rPr>
-              <w:fldChar w:fldCharType="begin"/>
-            </w:r>
-            <w:r>
-              <w:rPr>
-                <w:noProof/>
-                <w:webHidden/>
-              </w:rPr>
-              <w:instrText xml:space="preserve"> PAGEREF _Toc54381658 \h </w:instrText>
-            </w:r>
-            <w:r>
-              <w:rPr>
-                <w:noProof/>
-                <w:webHidden/>
-              </w:rPr>
-            </w:r>
-            <w:r>
-              <w:rPr>
-                <w:noProof/>
-                <w:webHidden/>
-              </w:rPr>
-              <w:fldChar w:fldCharType="separate"/>
-            </w:r>
-            <w:r>
-              <w:rPr>
-                <w:noProof/>
-                <w:webHidden/>
-              </w:rPr>
-              <w:t>4</w:t>
-            </w:r>
-            <w:r>
-              <w:rPr>
-                <w:noProof/>
-                <w:webHidden/>
-              </w:rPr>
-              <w:fldChar w:fldCharType="end"/>
-            </w:r>
-          </w:hyperlink>
-        </w:p>
-        <w:p>
-          <w:pPr>
-            <w:pStyle w:val="TOC3"/>
-            <w:tabs>
-              <w:tab w:val="left" w:pos="1200"/>
-              <w:tab w:val="right" w:leader="dot" w:pos="9350"/>
-            </w:tabs>
-            <w:rPr>
-              <w:rFonts w:eastAsiaTheme="minorEastAsia" w:cstheme="minorBidi"/>
-              <w:noProof/>
-              <w:sz w:val="24"/>
-              <w:szCs w:val="24"/>
-            </w:rPr>
-          </w:pPr>
-          <w:hyperlink w:anchor="_Toc54381659" w:history="1">
-            <w:r>
-              <w:rPr>
-                <w:rStyle w:val="Hyperlink"/>
-                <w:noProof/>
-              </w:rPr>
-              <w:t>3.1.6</w:t>
-            </w:r>
-            <w:r>
-              <w:rPr>
-                <w:rFonts w:eastAsiaTheme="minorEastAsia" w:cstheme="minorBidi"/>
-                <w:noProof/>
-                <w:sz w:val="24"/>
-                <w:szCs w:val="24"/>
-              </w:rPr>
-              <w:tab/>
-            </w:r>
-            <w:r>
-              <w:rPr>
-                <w:rStyle w:val="Hyperlink"/>
-                <w:noProof/>
-              </w:rPr>
-              <w:t>State details</w:t>
-            </w:r>
-            <w:r>
-              <w:rPr>
-                <w:noProof/>
-                <w:webHidden/>
-              </w:rPr>
-              <w:tab/>
-            </w:r>
-            <w:r>
-              <w:rPr>
-                <w:noProof/>
-                <w:webHidden/>
-              </w:rPr>
-              <w:fldChar w:fldCharType="begin"/>
-            </w:r>
-            <w:r>
-              <w:rPr>
-                <w:noProof/>
-                <w:webHidden/>
-              </w:rPr>
-              <w:instrText xml:space="preserve"> PAGEREF _Toc54381659 \h </w:instrText>
-            </w:r>
-            <w:r>
-              <w:rPr>
-                <w:noProof/>
-                <w:webHidden/>
-              </w:rPr>
-            </w:r>
-            <w:r>
-              <w:rPr>
-                <w:noProof/>
-                <w:webHidden/>
-              </w:rPr>
-              <w:fldChar w:fldCharType="separate"/>
-            </w:r>
-            <w:r>
-              <w:rPr>
-                <w:noProof/>
-                <w:webHidden/>
-              </w:rPr>
-              <w:t>5</w:t>
-            </w:r>
-            <w:r>
-              <w:rPr>
-                <w:noProof/>
-                <w:webHidden/>
-              </w:rPr>
-              <w:fldChar w:fldCharType="end"/>
-            </w:r>
-          </w:hyperlink>
-        </w:p>
-        <w:p>
-          <w:pPr>
-            <w:pStyle w:val="TOC3"/>
-            <w:tabs>
-              <w:tab w:val="left" w:pos="1200"/>
-              <w:tab w:val="right" w:leader="dot" w:pos="9350"/>
-            </w:tabs>
-            <w:rPr>
-              <w:rFonts w:eastAsiaTheme="minorEastAsia" w:cstheme="minorBidi"/>
-              <w:noProof/>
-              <w:sz w:val="24"/>
-              <w:szCs w:val="24"/>
-            </w:rPr>
-          </w:pPr>
-          <w:hyperlink w:anchor="_Toc54381660" w:history="1">
-            <w:r>
-              <w:rPr>
-                <w:rStyle w:val="Hyperlink"/>
-                <w:noProof/>
-              </w:rPr>
-              <w:t>3.1.7</w:t>
-            </w:r>
-            <w:r>
-              <w:rPr>
-                <w:rFonts w:eastAsiaTheme="minorEastAsia" w:cstheme="minorBidi"/>
-                <w:noProof/>
-                <w:sz w:val="24"/>
-                <w:szCs w:val="24"/>
-              </w:rPr>
-              <w:tab/>
-            </w:r>
-            <w:r>
-              <w:rPr>
-                <w:rStyle w:val="Hyperlink"/>
-                <w:noProof/>
-              </w:rPr>
-              <w:t>Design details</w:t>
-            </w:r>
-            <w:r>
-              <w:rPr>
-                <w:noProof/>
-                <w:webHidden/>
-              </w:rPr>
-              <w:tab/>
-            </w:r>
-            <w:r>
-              <w:rPr>
-                <w:noProof/>
-                <w:webHidden/>
-              </w:rPr>
-              <w:fldChar w:fldCharType="begin"/>
-            </w:r>
-            <w:r>
-              <w:rPr>
-                <w:noProof/>
-                <w:webHidden/>
-              </w:rPr>
-              <w:instrText xml:space="preserve"> PAGEREF _Toc54381660 \h </w:instrText>
-            </w:r>
-            <w:r>
-              <w:rPr>
-                <w:noProof/>
-                <w:webHidden/>
-              </w:rPr>
-            </w:r>
-            <w:r>
-              <w:rPr>
-                <w:noProof/>
-                <w:webHidden/>
-              </w:rPr>
-              <w:fldChar w:fldCharType="separate"/>
-            </w:r>
-            <w:r>
-              <w:rPr>
-                <w:noProof/>
-                <w:webHidden/>
-              </w:rPr>
-              <w:t>5</w:t>
-            </w:r>
-            <w:r>
-              <w:rPr>
-                <w:noProof/>
-                <w:webHidden/>
-              </w:rPr>
-              <w:fldChar w:fldCharType="end"/>
-            </w:r>
-          </w:hyperlink>
-        </w:p>
-        <w:p>
-          <w:pPr>
-            <w:pStyle w:val="TOC3"/>
-            <w:tabs>
-              <w:tab w:val="left" w:pos="1200"/>
-              <w:tab w:val="right" w:leader="dot" w:pos="9350"/>
-            </w:tabs>
-            <w:rPr>
-              <w:rFonts w:eastAsiaTheme="minorEastAsia" w:cstheme="minorBidi"/>
-              <w:noProof/>
-              <w:sz w:val="24"/>
-              <w:szCs w:val="24"/>
-            </w:rPr>
-          </w:pPr>
-          <w:hyperlink w:anchor="_Toc54381661" w:history="1">
-            <w:r>
-              <w:rPr>
-                <w:rStyle w:val="Hyperlink"/>
-                <w:noProof/>
-              </w:rPr>
-              <w:t>3.1.8</w:t>
-            </w:r>
-            <w:r>
-              <w:rPr>
-                <w:rFonts w:eastAsiaTheme="minorEastAsia" w:cstheme="minorBidi"/>
-                <w:noProof/>
-                <w:sz w:val="24"/>
-                <w:szCs w:val="24"/>
-              </w:rPr>
-              <w:tab/>
-            </w:r>
-            <w:r>
-              <w:rPr>
-                <w:rStyle w:val="Hyperlink"/>
-                <w:noProof/>
-              </w:rPr>
-              <w:t>Future changes</w:t>
-            </w:r>
-            <w:r>
-              <w:rPr>
-                <w:noProof/>
-                <w:webHidden/>
-              </w:rPr>
-              <w:tab/>
-            </w:r>
-            <w:r>
-              <w:rPr>
-                <w:noProof/>
-                <w:webHidden/>
-              </w:rPr>
-              <w:fldChar w:fldCharType="begin"/>
-            </w:r>
-            <w:r>
-              <w:rPr>
-                <w:noProof/>
-                <w:webHidden/>
-              </w:rPr>
-              <w:instrText xml:space="preserve"> PAGEREF _Toc54381661 \h </w:instrText>
-            </w:r>
-            <w:r>
-              <w:rPr>
-                <w:noProof/>
-                <w:webHidden/>
-              </w:rPr>
-            </w:r>
-            <w:r>
-              <w:rPr>
-                <w:noProof/>
-                <w:webHidden/>
-              </w:rPr>
-              <w:fldChar w:fldCharType="separate"/>
-            </w:r>
-            <w:r>
-              <w:rPr>
-                <w:noProof/>
-                <w:webHidden/>
-              </w:rPr>
-              <w:t>5</w:t>
-            </w:r>
-            <w:r>
-              <w:rPr>
-                <w:noProof/>
-                <w:webHidden/>
-              </w:rPr>
-              <w:fldChar w:fldCharType="end"/>
-            </w:r>
-          </w:hyperlink>
-        </w:p>
-        <w:p>
-          <w:pPr>
-            <w:pStyle w:val="TOC3"/>
-            <w:tabs>
-              <w:tab w:val="left" w:pos="1200"/>
-              <w:tab w:val="right" w:leader="dot" w:pos="9350"/>
-            </w:tabs>
-            <w:rPr>
-              <w:rFonts w:eastAsiaTheme="minorEastAsia" w:cstheme="minorBidi"/>
-              <w:noProof/>
-              <w:sz w:val="24"/>
-              <w:szCs w:val="24"/>
-            </w:rPr>
-          </w:pPr>
-          <w:hyperlink w:anchor="_Toc54381662" w:history="1">
-            <w:r>
-              <w:rPr>
-                <w:rStyle w:val="Hyperlink"/>
-                <w:noProof/>
-              </w:rPr>
-              <w:t>3.1.9</w:t>
-            </w:r>
-            <w:r>
-              <w:rPr>
-                <w:rFonts w:eastAsiaTheme="minorEastAsia" w:cstheme="minorBidi"/>
-                <w:noProof/>
-                <w:sz w:val="24"/>
-                <w:szCs w:val="24"/>
-              </w:rPr>
-              <w:tab/>
-            </w:r>
-            <w:r>
-              <w:rPr>
-                <w:rStyle w:val="Hyperlink"/>
-                <w:noProof/>
-              </w:rPr>
-              <w:t>Testing</w:t>
-            </w:r>
-            <w:r>
-              <w:rPr>
-                <w:noProof/>
-                <w:webHidden/>
-              </w:rPr>
-              <w:tab/>
-            </w:r>
-            <w:r>
-              <w:rPr>
-                <w:noProof/>
-                <w:webHidden/>
-              </w:rPr>
-              <w:fldChar w:fldCharType="begin"/>
-            </w:r>
-            <w:r>
-              <w:rPr>
-                <w:noProof/>
-                <w:webHidden/>
-              </w:rPr>
-              <w:instrText xml:space="preserve"> PAGEREF _Toc54381662 \h </w:instrText>
-            </w:r>
-            <w:r>
-              <w:rPr>
-                <w:noProof/>
-                <w:webHidden/>
-              </w:rPr>
-            </w:r>
-            <w:r>
-              <w:rPr>
-                <w:noProof/>
-                <w:webHidden/>
-              </w:rPr>
-              <w:fldChar w:fldCharType="separate"/>
-            </w:r>
-            <w:r>
-              <w:rPr>
-                <w:noProof/>
-                <w:webHidden/>
-              </w:rPr>
-              <w:t>5</w:t>
             </w:r>
             <w:r>
               <w:rPr>
@@ -1719,13 +1378,13 @@
               <w:szCs w:val="24"/>
             </w:rPr>
           </w:pPr>
-          <w:hyperlink w:anchor="_Toc54381663" w:history="1">
+          <w:hyperlink w:anchor="_Toc55125353" w:history="1">
             <w:r>
               <w:rPr>
                 <w:rStyle w:val="Hyperlink"/>
                 <w:noProof/>
               </w:rPr>
-              <w:t>3.2</w:t>
+              <w:t>2.6</w:t>
             </w:r>
             <w:r>
               <w:rPr>
@@ -1743,7 +1402,7 @@
                 <w:rStyle w:val="Hyperlink"/>
                 <w:noProof/>
               </w:rPr>
-              <w:t>Sensing</w:t>
+              <w:t>State details</w:t>
             </w:r>
             <w:r>
               <w:rPr>
@@ -1764,7 +1423,7 @@
                 <w:noProof/>
                 <w:webHidden/>
               </w:rPr>
-              <w:instrText xml:space="preserve"> PAGEREF _Toc54381663 \h </w:instrText>
+              <w:instrText xml:space="preserve"> PAGEREF _Toc55125353 \h </w:instrText>
             </w:r>
             <w:r>
               <w:rPr>
@@ -1784,7 +1443,7 @@
                 <w:noProof/>
                 <w:webHidden/>
               </w:rPr>
-              <w:t>5</w:t>
+              <w:t>3</w:t>
             </w:r>
             <w:r>
               <w:rPr>
@@ -1797,29 +1456,33 @@
         </w:p>
         <w:p>
           <w:pPr>
-            <w:pStyle w:val="TOC3"/>
+            <w:pStyle w:val="TOC2"/>
             <w:tabs>
-              <w:tab w:val="left" w:pos="1200"/>
+              <w:tab w:val="left" w:pos="960"/>
               <w:tab w:val="right" w:leader="dot" w:pos="9350"/>
             </w:tabs>
             <w:rPr>
               <w:rFonts w:eastAsiaTheme="minorEastAsia" w:cstheme="minorBidi"/>
+              <w:b w:val="0"/>
+              <w:bCs w:val="0"/>
               <w:noProof/>
               <w:sz w:val="24"/>
               <w:szCs w:val="24"/>
             </w:rPr>
           </w:pPr>
-          <w:hyperlink w:anchor="_Toc54381664" w:history="1">
+          <w:hyperlink w:anchor="_Toc55125354" w:history="1">
             <w:r>
               <w:rPr>
                 <w:rStyle w:val="Hyperlink"/>
                 <w:noProof/>
               </w:rPr>
-              <w:t>3.2.1</w:t>
+              <w:t>2.7</w:t>
             </w:r>
             <w:r>
               <w:rPr>
                 <w:rFonts w:eastAsiaTheme="minorEastAsia" w:cstheme="minorBidi"/>
+                <w:b w:val="0"/>
+                <w:bCs w:val="0"/>
                 <w:noProof/>
                 <w:sz w:val="24"/>
                 <w:szCs w:val="24"/>
@@ -1831,7 +1494,7 @@
                 <w:rStyle w:val="Hyperlink"/>
                 <w:noProof/>
               </w:rPr>
-              <w:t>Description</w:t>
+              <w:t>Future changes</w:t>
             </w:r>
             <w:r>
               <w:rPr>
@@ -1852,7 +1515,7 @@
                 <w:noProof/>
                 <w:webHidden/>
               </w:rPr>
-              <w:instrText xml:space="preserve"> PAGEREF _Toc54381664 \h </w:instrText>
+              <w:instrText xml:space="preserve"> PAGEREF _Toc55125354 \h </w:instrText>
             </w:r>
             <w:r>
               <w:rPr>
@@ -1872,7 +1535,7 @@
                 <w:noProof/>
                 <w:webHidden/>
               </w:rPr>
-              <w:t>5</w:t>
+              <w:t>3</w:t>
             </w:r>
             <w:r>
               <w:rPr>
@@ -1885,29 +1548,33 @@
         </w:p>
         <w:p>
           <w:pPr>
-            <w:pStyle w:val="TOC3"/>
+            <w:pStyle w:val="TOC2"/>
             <w:tabs>
-              <w:tab w:val="left" w:pos="1200"/>
+              <w:tab w:val="left" w:pos="960"/>
               <w:tab w:val="right" w:leader="dot" w:pos="9350"/>
             </w:tabs>
             <w:rPr>
               <w:rFonts w:eastAsiaTheme="minorEastAsia" w:cstheme="minorBidi"/>
+              <w:b w:val="0"/>
+              <w:bCs w:val="0"/>
               <w:noProof/>
               <w:sz w:val="24"/>
               <w:szCs w:val="24"/>
             </w:rPr>
           </w:pPr>
-          <w:hyperlink w:anchor="_Toc54381665" w:history="1">
+          <w:hyperlink w:anchor="_Toc55125355" w:history="1">
             <w:r>
               <w:rPr>
                 <w:rStyle w:val="Hyperlink"/>
                 <w:noProof/>
               </w:rPr>
-              <w:t>3.2.2</w:t>
+              <w:t>2.8</w:t>
             </w:r>
             <w:r>
               <w:rPr>
                 <w:rFonts w:eastAsiaTheme="minorEastAsia" w:cstheme="minorBidi"/>
+                <w:b w:val="0"/>
+                <w:bCs w:val="0"/>
                 <w:noProof/>
                 <w:sz w:val="24"/>
                 <w:szCs w:val="24"/>
@@ -1919,7 +1586,7 @@
                 <w:rStyle w:val="Hyperlink"/>
                 <w:noProof/>
               </w:rPr>
-              <w:t>Variables</w:t>
+              <w:t>Testing</w:t>
             </w:r>
             <w:r>
               <w:rPr>
@@ -1940,7 +1607,7 @@
                 <w:noProof/>
                 <w:webHidden/>
               </w:rPr>
-              <w:instrText xml:space="preserve"> PAGEREF _Toc54381665 \h </w:instrText>
+              <w:instrText xml:space="preserve"> PAGEREF _Toc55125355 \h </w:instrText>
             </w:r>
             <w:r>
               <w:rPr>
@@ -1960,447 +1627,7 @@
                 <w:noProof/>
                 <w:webHidden/>
               </w:rPr>
-              <w:t>5</w:t>
-            </w:r>
-            <w:r>
-              <w:rPr>
-                <w:noProof/>
-                <w:webHidden/>
-              </w:rPr>
-              <w:fldChar w:fldCharType="end"/>
-            </w:r>
-          </w:hyperlink>
-        </w:p>
-        <w:p>
-          <w:pPr>
-            <w:pStyle w:val="TOC3"/>
-            <w:tabs>
-              <w:tab w:val="left" w:pos="1200"/>
-              <w:tab w:val="right" w:leader="dot" w:pos="9350"/>
-            </w:tabs>
-            <w:rPr>
-              <w:rFonts w:eastAsiaTheme="minorEastAsia" w:cstheme="minorBidi"/>
-              <w:noProof/>
-              <w:sz w:val="24"/>
-              <w:szCs w:val="24"/>
-            </w:rPr>
-          </w:pPr>
-          <w:hyperlink w:anchor="_Toc54381666" w:history="1">
-            <w:r>
-              <w:rPr>
-                <w:rStyle w:val="Hyperlink"/>
-                <w:noProof/>
-              </w:rPr>
-              <w:t>3.2.3</w:t>
-            </w:r>
-            <w:r>
-              <w:rPr>
-                <w:rFonts w:eastAsiaTheme="minorEastAsia" w:cstheme="minorBidi"/>
-                <w:noProof/>
-                <w:sz w:val="24"/>
-                <w:szCs w:val="24"/>
-              </w:rPr>
-              <w:tab/>
-            </w:r>
-            <w:r>
-              <w:rPr>
-                <w:rStyle w:val="Hyperlink"/>
-                <w:noProof/>
-              </w:rPr>
-              <w:t>Initial Values</w:t>
-            </w:r>
-            <w:r>
-              <w:rPr>
-                <w:noProof/>
-                <w:webHidden/>
-              </w:rPr>
-              <w:tab/>
-            </w:r>
-            <w:r>
-              <w:rPr>
-                <w:noProof/>
-                <w:webHidden/>
-              </w:rPr>
-              <w:fldChar w:fldCharType="begin"/>
-            </w:r>
-            <w:r>
-              <w:rPr>
-                <w:noProof/>
-                <w:webHidden/>
-              </w:rPr>
-              <w:instrText xml:space="preserve"> PAGEREF _Toc54381666 \h </w:instrText>
-            </w:r>
-            <w:r>
-              <w:rPr>
-                <w:noProof/>
-                <w:webHidden/>
-              </w:rPr>
-            </w:r>
-            <w:r>
-              <w:rPr>
-                <w:noProof/>
-                <w:webHidden/>
-              </w:rPr>
-              <w:fldChar w:fldCharType="separate"/>
-            </w:r>
-            <w:r>
-              <w:rPr>
-                <w:noProof/>
-                <w:webHidden/>
-              </w:rPr>
-              <w:t>6</w:t>
-            </w:r>
-            <w:r>
-              <w:rPr>
-                <w:noProof/>
-                <w:webHidden/>
-              </w:rPr>
-              <w:fldChar w:fldCharType="end"/>
-            </w:r>
-          </w:hyperlink>
-        </w:p>
-        <w:p>
-          <w:pPr>
-            <w:pStyle w:val="TOC3"/>
-            <w:tabs>
-              <w:tab w:val="left" w:pos="1200"/>
-              <w:tab w:val="right" w:leader="dot" w:pos="9350"/>
-            </w:tabs>
-            <w:rPr>
-              <w:rFonts w:eastAsiaTheme="minorEastAsia" w:cstheme="minorBidi"/>
-              <w:noProof/>
-              <w:sz w:val="24"/>
-              <w:szCs w:val="24"/>
-            </w:rPr>
-          </w:pPr>
-          <w:hyperlink w:anchor="_Toc54381667" w:history="1">
-            <w:r>
-              <w:rPr>
-                <w:rStyle w:val="Hyperlink"/>
-                <w:noProof/>
-              </w:rPr>
-              <w:t>3.2.4</w:t>
-            </w:r>
-            <w:r>
-              <w:rPr>
-                <w:rFonts w:eastAsiaTheme="minorEastAsia" w:cstheme="minorBidi"/>
-                <w:noProof/>
-                <w:sz w:val="24"/>
-                <w:szCs w:val="24"/>
-              </w:rPr>
-              <w:tab/>
-            </w:r>
-            <w:r>
-              <w:rPr>
-                <w:rStyle w:val="Hyperlink"/>
-                <w:noProof/>
-              </w:rPr>
-              <w:t>Requirements</w:t>
-            </w:r>
-            <w:r>
-              <w:rPr>
-                <w:noProof/>
-                <w:webHidden/>
-              </w:rPr>
-              <w:tab/>
-            </w:r>
-            <w:r>
-              <w:rPr>
-                <w:noProof/>
-                <w:webHidden/>
-              </w:rPr>
-              <w:fldChar w:fldCharType="begin"/>
-            </w:r>
-            <w:r>
-              <w:rPr>
-                <w:noProof/>
-                <w:webHidden/>
-              </w:rPr>
-              <w:instrText xml:space="preserve"> PAGEREF _Toc54381667 \h </w:instrText>
-            </w:r>
-            <w:r>
-              <w:rPr>
-                <w:noProof/>
-                <w:webHidden/>
-              </w:rPr>
-            </w:r>
-            <w:r>
-              <w:rPr>
-                <w:noProof/>
-                <w:webHidden/>
-              </w:rPr>
-              <w:fldChar w:fldCharType="separate"/>
-            </w:r>
-            <w:r>
-              <w:rPr>
-                <w:noProof/>
-                <w:webHidden/>
-              </w:rPr>
-              <w:t>6</w:t>
-            </w:r>
-            <w:r>
-              <w:rPr>
-                <w:noProof/>
-                <w:webHidden/>
-              </w:rPr>
-              <w:fldChar w:fldCharType="end"/>
-            </w:r>
-          </w:hyperlink>
-        </w:p>
-        <w:p>
-          <w:pPr>
-            <w:pStyle w:val="TOC3"/>
-            <w:tabs>
-              <w:tab w:val="left" w:pos="1200"/>
-              <w:tab w:val="right" w:leader="dot" w:pos="9350"/>
-            </w:tabs>
-            <w:rPr>
-              <w:rFonts w:eastAsiaTheme="minorEastAsia" w:cstheme="minorBidi"/>
-              <w:noProof/>
-              <w:sz w:val="24"/>
-              <w:szCs w:val="24"/>
-            </w:rPr>
-          </w:pPr>
-          <w:hyperlink w:anchor="_Toc54381668" w:history="1">
-            <w:r>
-              <w:rPr>
-                <w:rStyle w:val="Hyperlink"/>
-                <w:noProof/>
-              </w:rPr>
-              <w:t>3.2.5</w:t>
-            </w:r>
-            <w:r>
-              <w:rPr>
-                <w:rFonts w:eastAsiaTheme="minorEastAsia" w:cstheme="minorBidi"/>
-                <w:noProof/>
-                <w:sz w:val="24"/>
-                <w:szCs w:val="24"/>
-              </w:rPr>
-              <w:tab/>
-            </w:r>
-            <w:r>
-              <w:rPr>
-                <w:rStyle w:val="Hyperlink"/>
-                <w:noProof/>
-              </w:rPr>
-              <w:t>Design details</w:t>
-            </w:r>
-            <w:r>
-              <w:rPr>
-                <w:noProof/>
-                <w:webHidden/>
-              </w:rPr>
-              <w:tab/>
-            </w:r>
-            <w:r>
-              <w:rPr>
-                <w:noProof/>
-                <w:webHidden/>
-              </w:rPr>
-              <w:fldChar w:fldCharType="begin"/>
-            </w:r>
-            <w:r>
-              <w:rPr>
-                <w:noProof/>
-                <w:webHidden/>
-              </w:rPr>
-              <w:instrText xml:space="preserve"> PAGEREF _Toc54381668 \h </w:instrText>
-            </w:r>
-            <w:r>
-              <w:rPr>
-                <w:noProof/>
-                <w:webHidden/>
-              </w:rPr>
-            </w:r>
-            <w:r>
-              <w:rPr>
-                <w:noProof/>
-                <w:webHidden/>
-              </w:rPr>
-              <w:fldChar w:fldCharType="separate"/>
-            </w:r>
-            <w:r>
-              <w:rPr>
-                <w:noProof/>
-                <w:webHidden/>
-              </w:rPr>
-              <w:t>6</w:t>
-            </w:r>
-            <w:r>
-              <w:rPr>
-                <w:noProof/>
-                <w:webHidden/>
-              </w:rPr>
-              <w:fldChar w:fldCharType="end"/>
-            </w:r>
-          </w:hyperlink>
-        </w:p>
-        <w:p>
-          <w:pPr>
-            <w:pStyle w:val="TOC3"/>
-            <w:tabs>
-              <w:tab w:val="left" w:pos="1200"/>
-              <w:tab w:val="right" w:leader="dot" w:pos="9350"/>
-            </w:tabs>
-            <w:rPr>
-              <w:rFonts w:eastAsiaTheme="minorEastAsia" w:cstheme="minorBidi"/>
-              <w:noProof/>
-              <w:sz w:val="24"/>
-              <w:szCs w:val="24"/>
-            </w:rPr>
-          </w:pPr>
-          <w:hyperlink w:anchor="_Toc54381669" w:history="1">
-            <w:r>
-              <w:rPr>
-                <w:rStyle w:val="Hyperlink"/>
-                <w:noProof/>
-              </w:rPr>
-              <w:t>3.2.6</w:t>
-            </w:r>
-            <w:r>
-              <w:rPr>
-                <w:rFonts w:eastAsiaTheme="minorEastAsia" w:cstheme="minorBidi"/>
-                <w:noProof/>
-                <w:sz w:val="24"/>
-                <w:szCs w:val="24"/>
-              </w:rPr>
-              <w:tab/>
-            </w:r>
-            <w:r>
-              <w:rPr>
-                <w:rStyle w:val="Hyperlink"/>
-                <w:noProof/>
-              </w:rPr>
-              <w:t>Future changes</w:t>
-            </w:r>
-            <w:r>
-              <w:rPr>
-                <w:noProof/>
-                <w:webHidden/>
-              </w:rPr>
-              <w:tab/>
-            </w:r>
-            <w:r>
-              <w:rPr>
-                <w:noProof/>
-                <w:webHidden/>
-              </w:rPr>
-              <w:fldChar w:fldCharType="begin"/>
-            </w:r>
-            <w:r>
-              <w:rPr>
-                <w:noProof/>
-                <w:webHidden/>
-              </w:rPr>
-              <w:instrText xml:space="preserve"> PAGEREF _Toc54381669 \h </w:instrText>
-            </w:r>
-            <w:r>
-              <w:rPr>
-                <w:noProof/>
-                <w:webHidden/>
-              </w:rPr>
-            </w:r>
-            <w:r>
-              <w:rPr>
-                <w:noProof/>
-                <w:webHidden/>
-              </w:rPr>
-              <w:fldChar w:fldCharType="separate"/>
-            </w:r>
-            <w:r>
-              <w:rPr>
-                <w:noProof/>
-                <w:webHidden/>
-              </w:rPr>
-              <w:t>6</w:t>
-            </w:r>
-            <w:r>
-              <w:rPr>
-                <w:noProof/>
-                <w:webHidden/>
-              </w:rPr>
-              <w:fldChar w:fldCharType="end"/>
-            </w:r>
-          </w:hyperlink>
-        </w:p>
-        <w:p>
-          <w:pPr>
-            <w:pStyle w:val="TOC3"/>
-            <w:tabs>
-              <w:tab w:val="left" w:pos="1200"/>
-              <w:tab w:val="right" w:leader="dot" w:pos="9350"/>
-            </w:tabs>
-            <w:rPr>
-              <w:rFonts w:eastAsiaTheme="minorEastAsia" w:cstheme="minorBidi"/>
-              <w:noProof/>
-              <w:sz w:val="24"/>
-              <w:szCs w:val="24"/>
-            </w:rPr>
-          </w:pPr>
-          <w:hyperlink w:anchor="_Toc54381670" w:history="1">
-            <w:r>
-              <w:rPr>
-                <w:rStyle w:val="Hyperlink"/>
-                <w:noProof/>
-              </w:rPr>
-              <w:t>3.2.7</w:t>
-            </w:r>
-            <w:r>
-              <w:rPr>
-                <w:rFonts w:eastAsiaTheme="minorEastAsia" w:cstheme="minorBidi"/>
-                <w:noProof/>
-                <w:sz w:val="24"/>
-                <w:szCs w:val="24"/>
-              </w:rPr>
-              <w:tab/>
-            </w:r>
-            <w:r>
-              <w:rPr>
-                <w:rStyle w:val="Hyperlink"/>
-                <w:noProof/>
-              </w:rPr>
-              <w:t>Testing</w:t>
-            </w:r>
-            <w:r>
-              <w:rPr>
-                <w:noProof/>
-                <w:webHidden/>
-              </w:rPr>
-              <w:tab/>
-            </w:r>
-            <w:r>
-              <w:rPr>
-                <w:noProof/>
-                <w:webHidden/>
-              </w:rPr>
-              <w:fldChar w:fldCharType="begin"/>
-            </w:r>
-            <w:r>
-              <w:rPr>
-                <w:noProof/>
-                <w:webHidden/>
-              </w:rPr>
-              <w:instrText xml:space="preserve"> PAGEREF _Toc54381670 \h </w:instrText>
-            </w:r>
-            <w:r>
-              <w:rPr>
-                <w:noProof/>
-                <w:webHidden/>
-              </w:rPr>
-            </w:r>
-            <w:r>
-              <w:rPr>
-                <w:noProof/>
-                <w:webHidden/>
-              </w:rPr>
-              <w:fldChar w:fldCharType="separate"/>
-            </w:r>
-            <w:r>
-              <w:rPr>
-                <w:noProof/>
-                <w:webHidden/>
-              </w:rPr>
-              <w:t>6</w:t>
+              <w:t>3</w:t>
             </w:r>
             <w:r>
               <w:rPr>
@@ -2428,50 +1655,77 @@
       <w:pPr>
         <w:pStyle w:val="Heading1"/>
       </w:pPr>
-      <w:bookmarkStart w:id="0" w:name="_Toc54381646"/>
+      <w:bookmarkStart w:id="0" w:name="_Toc55125342"/>
       <w:r>
         <w:t>Introduction</w:t>
       </w:r>
       <w:bookmarkEnd w:id="0"/>
     </w:p>
     <w:p>
+      <w:r>
+        <w:t>The bonus implements functionality allowing the pacemaker to be inhibited by</w:t>
+      </w:r>
+      <w:r>
+        <w:t xml:space="preserve"> </w:t>
+      </w:r>
+      <w:r>
+        <w:t>quick</w:t>
+      </w:r>
+      <w:r>
+        <w:t>ly</w:t>
+      </w:r>
+      <w:r>
+        <w:t xml:space="preserve"> press</w:t>
+      </w:r>
+      <w:r>
+        <w:t xml:space="preserve">ing </w:t>
+      </w:r>
+      <w:r>
+        <w:t>switch 3.</w:t>
+      </w:r>
+    </w:p>
+    <w:p>
       <w:pPr>
         <w:pStyle w:val="Heading1"/>
         <w:keepNext w:val="0"/>
         <w:keepLines w:val="0"/>
       </w:pPr>
+      <w:bookmarkStart w:id="1" w:name="_Toc55125343"/>
       <w:r>
         <w:t>Bonus</w:t>
       </w:r>
+      <w:bookmarkEnd w:id="1"/>
     </w:p>
     <w:p>
       <w:pPr>
         <w:pStyle w:val="Heading2"/>
       </w:pPr>
-      <w:bookmarkStart w:id="1" w:name="_Toc54381654"/>
+      <w:bookmarkStart w:id="2" w:name="_Toc55125344"/>
       <w:r>
         <w:t>Description</w:t>
       </w:r>
-      <w:bookmarkEnd w:id="1"/>
+      <w:bookmarkEnd w:id="2"/>
     </w:p>
     <w:p/>
     <w:p>
       <w:pPr>
         <w:pStyle w:val="Heading2"/>
       </w:pPr>
-      <w:bookmarkStart w:id="2" w:name="_Toc54381655"/>
+      <w:bookmarkStart w:id="3" w:name="_Toc55125345"/>
       <w:r>
         <w:t>Variables</w:t>
       </w:r>
-      <w:bookmarkEnd w:id="2"/>
+      <w:bookmarkEnd w:id="3"/>
     </w:p>
     <w:p>
       <w:pPr>
         <w:pStyle w:val="Heading3"/>
       </w:pPr>
+      <w:bookmarkStart w:id="4" w:name="_Toc55125346"/>
       <w:r>
         <w:t>Measured</w:t>
       </w:r>
+      <w:bookmarkEnd w:id="4"/>
     </w:p>
     <w:tbl>
       <w:tblPr>
@@ -2599,11 +1853,9 @@
             <w:pPr>
               <w:jc w:val="center"/>
             </w:pPr>
-            <w:proofErr w:type="spellStart"/>
             <w:r>
               <w:t>ms</w:t>
             </w:r>
-            <w:proofErr w:type="spellEnd"/>
           </w:p>
         </w:tc>
         <w:tc>
@@ -2703,9 +1955,11 @@
       <w:pPr>
         <w:pStyle w:val="Heading3"/>
       </w:pPr>
+      <w:bookmarkStart w:id="5" w:name="_Toc55125347"/>
       <w:r>
         <w:t>Constant</w:t>
       </w:r>
+      <w:bookmarkEnd w:id="5"/>
     </w:p>
     <w:tbl>
       <w:tblPr>
@@ -2805,7 +2059,6 @@
             </w:pPr>
             <w:proofErr w:type="spellStart"/>
             <w:r>
-              <w:lastRenderedPageBreak/>
               <w:t>p_max_press_length</w:t>
             </w:r>
             <w:proofErr w:type="spellEnd"/>
@@ -2820,11 +2073,9 @@
             <w:pPr>
               <w:jc w:val="center"/>
             </w:pPr>
-            <w:proofErr w:type="spellStart"/>
             <w:r>
               <w:t>ms</w:t>
             </w:r>
-            <w:proofErr w:type="spellEnd"/>
           </w:p>
         </w:tc>
         <w:tc>
@@ -2862,9 +2113,11 @@
       <w:pPr>
         <w:pStyle w:val="Heading3"/>
       </w:pPr>
+      <w:bookmarkStart w:id="6" w:name="_Toc55125348"/>
       <w:r>
         <w:t>Controlled</w:t>
       </w:r>
+      <w:bookmarkEnd w:id="6"/>
     </w:p>
     <w:tbl>
       <w:tblPr>
@@ -2980,6 +2233,7 @@
             </w:pPr>
             <w:proofErr w:type="spellStart"/>
             <w:r>
+              <w:lastRenderedPageBreak/>
               <w:t>h_pulse_detected</w:t>
             </w:r>
             <w:proofErr w:type="spellEnd"/>
@@ -3036,9 +2290,11 @@
       <w:pPr>
         <w:pStyle w:val="Heading3"/>
       </w:pPr>
+      <w:bookmarkStart w:id="7" w:name="_Toc55125349"/>
       <w:r>
         <w:t>Internal</w:t>
       </w:r>
+      <w:bookmarkEnd w:id="7"/>
     </w:p>
     <w:p>
       <w:r>
@@ -3050,11 +2306,11 @@
       <w:pPr>
         <w:pStyle w:val="Heading2"/>
       </w:pPr>
-      <w:bookmarkStart w:id="3" w:name="_Toc54381656"/>
+      <w:bookmarkStart w:id="8" w:name="_Toc55125350"/>
       <w:r>
         <w:t>Initial values</w:t>
       </w:r>
-      <w:bookmarkEnd w:id="3"/>
+      <w:bookmarkEnd w:id="8"/>
     </w:p>
     <w:p>
       <w:proofErr w:type="spellStart"/>
@@ -3071,11 +2327,11 @@
       <w:pPr>
         <w:pStyle w:val="Heading2"/>
       </w:pPr>
-      <w:bookmarkStart w:id="4" w:name="_Toc54381657"/>
+      <w:bookmarkStart w:id="9" w:name="_Toc55125351"/>
       <w:r>
         <w:t>Requirements</w:t>
       </w:r>
-      <w:bookmarkEnd w:id="4"/>
+      <w:bookmarkEnd w:id="9"/>
     </w:p>
     <w:tbl>
       <w:tblPr>
@@ -3298,13 +2554,7 @@
               <w:jc w:val="center"/>
             </w:pPr>
             <w:r>
-              <w:t xml:space="preserve">t </w:t>
-            </w:r>
-            <w:r>
-              <w:t>&gt;</w:t>
-            </w:r>
-            <w:r>
-              <w:t xml:space="preserve"> </w:t>
+              <w:t xml:space="preserve">t &gt; </w:t>
             </w:r>
             <w:proofErr w:type="spellStart"/>
             <w:r>
@@ -3408,11 +2658,11 @@
       <w:pPr>
         <w:pStyle w:val="Heading2"/>
       </w:pPr>
-      <w:bookmarkStart w:id="5" w:name="_Toc54381658"/>
+      <w:bookmarkStart w:id="10" w:name="_Toc55125352"/>
       <w:r>
         <w:t>State Transitions</w:t>
       </w:r>
-      <w:bookmarkEnd w:id="5"/>
+      <w:bookmarkEnd w:id="10"/>
     </w:p>
     <w:tbl>
       <w:tblPr>
@@ -4080,14 +3330,14 @@
       <w:pPr>
         <w:pStyle w:val="Heading2"/>
       </w:pPr>
-      <w:bookmarkStart w:id="6" w:name="_Toc54381659"/>
+      <w:bookmarkStart w:id="11" w:name="_Toc55125353"/>
       <w:r>
         <w:t>State</w:t>
       </w:r>
       <w:r>
         <w:t xml:space="preserve"> details</w:t>
       </w:r>
-      <w:bookmarkEnd w:id="6"/>
+      <w:bookmarkEnd w:id="11"/>
     </w:p>
     <w:tbl>
       <w:tblPr>
@@ -4233,15 +3483,7 @@
           </w:tcPr>
           <w:p>
             <w:r>
-              <w:t xml:space="preserve">Sends 1 </w:t>
-            </w:r>
-            <w:proofErr w:type="spellStart"/>
-            <w:r>
-              <w:t>ms</w:t>
-            </w:r>
-            <w:proofErr w:type="spellEnd"/>
-            <w:r>
-              <w:t xml:space="preserve"> pulse on </w:t>
+              <w:t xml:space="preserve">Sends 1 ms pulse on </w:t>
             </w:r>
             <w:proofErr w:type="spellStart"/>
             <w:r>
@@ -4288,21 +3530,11 @@
       <w:pPr>
         <w:pStyle w:val="Heading2"/>
       </w:pPr>
-      <w:bookmarkStart w:id="7" w:name="_Toc54381660"/>
-      <w:r>
-        <w:t>Design details</w:t>
-      </w:r>
-      <w:bookmarkEnd w:id="7"/>
-    </w:p>
-    <w:p>
-      <w:pPr>
-        <w:pStyle w:val="Heading2"/>
-      </w:pPr>
-      <w:bookmarkStart w:id="8" w:name="_Toc54381661"/>
+      <w:bookmarkStart w:id="12" w:name="_Toc55125354"/>
       <w:r>
         <w:t>Future changes</w:t>
       </w:r>
-      <w:bookmarkEnd w:id="8"/>
+      <w:bookmarkEnd w:id="12"/>
     </w:p>
     <w:p>
       <w:r>
@@ -4313,11 +3545,368 @@
       <w:pPr>
         <w:pStyle w:val="Heading2"/>
       </w:pPr>
-      <w:bookmarkStart w:id="9" w:name="_Toc54381662"/>
+      <w:bookmarkStart w:id="13" w:name="_Toc55125355"/>
       <w:r>
         <w:t>Testing</w:t>
       </w:r>
-      <w:bookmarkEnd w:id="9"/>
+      <w:bookmarkEnd w:id="13"/>
+    </w:p>
+    <w:tbl>
+      <w:tblPr>
+        <w:tblStyle w:val="TableGrid"/>
+        <w:tblW w:w="0" w:type="auto"/>
+        <w:tblLook w:val="04A0" w:firstRow="1" w:lastRow="0" w:firstColumn="1" w:lastColumn="0" w:noHBand="0" w:noVBand="1"/>
+      </w:tblPr>
+      <w:tblGrid>
+        <w:gridCol w:w="3539"/>
+        <w:gridCol w:w="2410"/>
+        <w:gridCol w:w="2126"/>
+        <w:gridCol w:w="1275"/>
+      </w:tblGrid>
+      <w:tr>
+        <w:tc>
+          <w:tcPr>
+            <w:tcW w:w="3539" w:type="dxa"/>
+            <w:vAlign w:val="center"/>
+          </w:tcPr>
+          <w:p>
+            <w:pPr>
+              <w:jc w:val="center"/>
+            </w:pPr>
+            <w:r>
+              <w:t>Test Case</w:t>
+            </w:r>
+          </w:p>
+        </w:tc>
+        <w:tc>
+          <w:tcPr>
+            <w:tcW w:w="2410" w:type="dxa"/>
+            <w:vAlign w:val="center"/>
+          </w:tcPr>
+          <w:p>
+            <w:pPr>
+              <w:jc w:val="center"/>
+            </w:pPr>
+            <w:r>
+              <w:t>Expected Result</w:t>
+            </w:r>
+          </w:p>
+        </w:tc>
+        <w:tc>
+          <w:tcPr>
+            <w:tcW w:w="2126" w:type="dxa"/>
+            <w:vAlign w:val="center"/>
+          </w:tcPr>
+          <w:p>
+            <w:pPr>
+              <w:jc w:val="center"/>
+            </w:pPr>
+            <w:r>
+              <w:t>Actual Result</w:t>
+            </w:r>
+          </w:p>
+        </w:tc>
+        <w:tc>
+          <w:tcPr>
+            <w:tcW w:w="1275" w:type="dxa"/>
+            <w:vAlign w:val="center"/>
+          </w:tcPr>
+          <w:p>
+            <w:pPr>
+              <w:jc w:val="center"/>
+            </w:pPr>
+            <w:r>
+              <w:t>Pass/Fail</w:t>
+            </w:r>
+          </w:p>
+        </w:tc>
+      </w:tr>
+      <w:tr>
+        <w:tc>
+          <w:tcPr>
+            <w:tcW w:w="3539" w:type="dxa"/>
+            <w:vAlign w:val="center"/>
+          </w:tcPr>
+          <w:p>
+            <w:pPr>
+              <w:jc w:val="center"/>
+            </w:pPr>
+            <w:proofErr w:type="spellStart"/>
+            <w:r>
+              <w:t>p_mode</w:t>
+            </w:r>
+            <w:proofErr w:type="spellEnd"/>
+            <w:r>
+              <w:t>: AAI</w:t>
+            </w:r>
+          </w:p>
+          <w:p>
+            <w:pPr>
+              <w:jc w:val="center"/>
+            </w:pPr>
+            <w:r>
+              <w:t>p_lower_rate_limit: 60 BPM</w:t>
+            </w:r>
+          </w:p>
+          <w:p>
+            <w:pPr>
+              <w:jc w:val="center"/>
+            </w:pPr>
+            <w:r>
+              <w:t>Atrium PW: 10.0 ms</w:t>
+            </w:r>
+          </w:p>
+          <w:p>
+            <w:pPr>
+              <w:jc w:val="center"/>
+            </w:pPr>
+            <w:r>
+              <w:t>Heart Rate: 30 BPM</w:t>
+            </w:r>
+          </w:p>
+          <w:p>
+            <w:pPr>
+              <w:jc w:val="center"/>
+            </w:pPr>
+            <w:r>
+              <w:t>Button pressed halfway between natural pulses</w:t>
+            </w:r>
+          </w:p>
+        </w:tc>
+        <w:tc>
+          <w:tcPr>
+            <w:tcW w:w="2410" w:type="dxa"/>
+            <w:vAlign w:val="center"/>
+          </w:tcPr>
+          <w:p>
+            <w:pPr>
+              <w:jc w:val="center"/>
+            </w:pPr>
+            <w:r>
+              <w:t>No pace between natural pulses</w:t>
+            </w:r>
+          </w:p>
+        </w:tc>
+        <w:tc>
+          <w:tcPr>
+            <w:tcW w:w="2126" w:type="dxa"/>
+            <w:vAlign w:val="center"/>
+          </w:tcPr>
+          <w:p>
+            <w:pPr>
+              <w:jc w:val="center"/>
+            </w:pPr>
+            <w:r>
+              <w:t>No pace between natural pulses</w:t>
+            </w:r>
+          </w:p>
+        </w:tc>
+        <w:tc>
+          <w:tcPr>
+            <w:tcW w:w="1275" w:type="dxa"/>
+            <w:vAlign w:val="center"/>
+          </w:tcPr>
+          <w:p>
+            <w:pPr>
+              <w:jc w:val="center"/>
+            </w:pPr>
+            <w:r>
+              <w:t>Pass</w:t>
+            </w:r>
+          </w:p>
+        </w:tc>
+      </w:tr>
+      <w:tr>
+        <w:tc>
+          <w:tcPr>
+            <w:tcW w:w="3539" w:type="dxa"/>
+            <w:vAlign w:val="center"/>
+          </w:tcPr>
+          <w:p>
+            <w:pPr>
+              <w:jc w:val="center"/>
+            </w:pPr>
+            <w:proofErr w:type="spellStart"/>
+            <w:r>
+              <w:lastRenderedPageBreak/>
+              <w:t>p_mode</w:t>
+            </w:r>
+            <w:proofErr w:type="spellEnd"/>
+            <w:r>
+              <w:t>:</w:t>
+            </w:r>
+            <w:r>
+              <w:t xml:space="preserve"> VVI</w:t>
+            </w:r>
+          </w:p>
+          <w:p>
+            <w:pPr>
+              <w:jc w:val="center"/>
+            </w:pPr>
+            <w:r>
+              <w:t>p_lower_rate_limit: 60 BPM</w:t>
+            </w:r>
+          </w:p>
+          <w:p>
+            <w:pPr>
+              <w:jc w:val="center"/>
+            </w:pPr>
+            <w:r>
+              <w:t>Ventricle</w:t>
+            </w:r>
+            <w:r>
+              <w:t xml:space="preserve"> PW: 10.0 ms</w:t>
+            </w:r>
+          </w:p>
+          <w:p>
+            <w:pPr>
+              <w:jc w:val="center"/>
+            </w:pPr>
+            <w:r>
+              <w:t>Heart Rate: 30 BPM</w:t>
+            </w:r>
+          </w:p>
+          <w:p>
+            <w:pPr>
+              <w:jc w:val="center"/>
+            </w:pPr>
+            <w:r>
+              <w:t>Button pressed halfway between natural pulses</w:t>
+            </w:r>
+          </w:p>
+        </w:tc>
+        <w:tc>
+          <w:tcPr>
+            <w:tcW w:w="2410" w:type="dxa"/>
+            <w:vAlign w:val="center"/>
+          </w:tcPr>
+          <w:p>
+            <w:pPr>
+              <w:jc w:val="center"/>
+            </w:pPr>
+            <w:r>
+              <w:t>No pace between natural pulses</w:t>
+            </w:r>
+          </w:p>
+        </w:tc>
+        <w:tc>
+          <w:tcPr>
+            <w:tcW w:w="2126" w:type="dxa"/>
+            <w:vAlign w:val="center"/>
+          </w:tcPr>
+          <w:p>
+            <w:pPr>
+              <w:jc w:val="center"/>
+            </w:pPr>
+            <w:r>
+              <w:t>No pace between natural pulses</w:t>
+            </w:r>
+          </w:p>
+        </w:tc>
+        <w:tc>
+          <w:tcPr>
+            <w:tcW w:w="1275" w:type="dxa"/>
+            <w:vAlign w:val="center"/>
+          </w:tcPr>
+          <w:p>
+            <w:pPr>
+              <w:jc w:val="center"/>
+            </w:pPr>
+            <w:r>
+              <w:t>Pass</w:t>
+            </w:r>
+          </w:p>
+        </w:tc>
+      </w:tr>
+    </w:tbl>
+    <w:p>
+      <w:r>
+        <w:t>Test 1</w:t>
+      </w:r>
+    </w:p>
+    <w:p>
+      <w:r>
+        <w:drawing>
+          <wp:inline distT="0" distB="0" distL="0" distR="0" wp14:anchorId="4CC31C1B" wp14:editId="4ED1E337">
+            <wp:extent cx="5943600" cy="1383665"/>
+            <wp:effectExtent l="0" t="0" r="0" b="635"/>
+            <wp:docPr id="1" name="Picture 1" descr="Graphical user interface, text, application&#10;&#10;Description automatically generated"/>
+            <wp:cNvGraphicFramePr>
+              <a:graphicFrameLocks xmlns:a="http://schemas.openxmlformats.org/drawingml/2006/main" noChangeAspect="1"/>
+            </wp:cNvGraphicFramePr>
+            <a:graphic xmlns:a="http://schemas.openxmlformats.org/drawingml/2006/main">
+              <a:graphicData uri="http://schemas.openxmlformats.org/drawingml/2006/picture">
+                <pic:pic xmlns:pic="http://schemas.openxmlformats.org/drawingml/2006/picture">
+                  <pic:nvPicPr>
+                    <pic:cNvPr id="1" name="Picture 1" descr="Graphical user interface, text, application&#10;&#10;Description automatically generated"/>
+                    <pic:cNvPicPr/>
+                  </pic:nvPicPr>
+                  <pic:blipFill>
+                    <a:blip r:embed="rId8"/>
+                    <a:stretch>
+                      <a:fillRect/>
+                    </a:stretch>
+                  </pic:blipFill>
+                  <pic:spPr>
+                    <a:xfrm>
+                      <a:off x="0" y="0"/>
+                      <a:ext cx="5943600" cy="1383665"/>
+                    </a:xfrm>
+                    <a:prstGeom prst="rect">
+                      <a:avLst/>
+                    </a:prstGeom>
+                  </pic:spPr>
+                </pic:pic>
+              </a:graphicData>
+            </a:graphic>
+          </wp:inline>
+        </w:drawing>
+      </w:r>
+    </w:p>
+    <w:p/>
+    <w:p>
+      <w:r>
+        <w:t>Test 2</w:t>
+      </w:r>
+    </w:p>
+    <w:p>
+      <w:r>
+        <w:drawing>
+          <wp:inline distT="0" distB="0" distL="0" distR="0" wp14:anchorId="0BC6FBB0" wp14:editId="7A3E8FE3">
+            <wp:extent cx="5943600" cy="1398270"/>
+            <wp:effectExtent l="0" t="0" r="0" b="0"/>
+            <wp:docPr id="2" name="Picture 2" descr="Graphical user interface, text, application&#10;&#10;Description automatically generated"/>
+            <wp:cNvGraphicFramePr>
+              <a:graphicFrameLocks xmlns:a="http://schemas.openxmlformats.org/drawingml/2006/main" noChangeAspect="1"/>
+            </wp:cNvGraphicFramePr>
+            <a:graphic xmlns:a="http://schemas.openxmlformats.org/drawingml/2006/main">
+              <a:graphicData uri="http://schemas.openxmlformats.org/drawingml/2006/picture">
+                <pic:pic xmlns:pic="http://schemas.openxmlformats.org/drawingml/2006/picture">
+                  <pic:nvPicPr>
+                    <pic:cNvPr id="2" name="Picture 2" descr="Graphical user interface, text, application&#10;&#10;Description automatically generated"/>
+                    <pic:cNvPicPr/>
+                  </pic:nvPicPr>
+                  <pic:blipFill>
+                    <a:blip r:embed="rId9"/>
+                    <a:stretch>
+                      <a:fillRect/>
+                    </a:stretch>
+                  </pic:blipFill>
+                  <pic:spPr>
+                    <a:xfrm>
+                      <a:off x="0" y="0"/>
+                      <a:ext cx="5943600" cy="1398270"/>
+                    </a:xfrm>
+                    <a:prstGeom prst="rect">
+                      <a:avLst/>
+                    </a:prstGeom>
+                  </pic:spPr>
+                </pic:pic>
+              </a:graphicData>
+            </a:graphic>
+          </wp:inline>
+        </w:drawing>
+      </w:r>
     </w:p>
     <w:sectPr>
       <w:pgSz w:w="12240" w:h="15840"/>

</xml_diff>